<commit_message>
Memoria done. Awaiting feedback
</commit_message>
<xml_diff>
--- a/MemoriaAW.docx
+++ b/MemoriaAW.docx
@@ -1016,6 +1016,54 @@
         <w:t>SEGURIDAD</w:t>
       </w:r>
     </w:p>
+    <w:p>
+      <w:pPr>
+        <w:pStyle w:val="Ttulo3"/>
+        <w:numPr>
+          <w:ilvl w:val="0"/>
+          <w:numId w:val="4"/>
+        </w:numPr>
+      </w:pPr>
+      <w:r>
+        <w:t>SQL Injection</w:t>
+      </w:r>
+    </w:p>
+    <w:p>
+      <w:pPr>
+        <w:pStyle w:val="Ttulo3"/>
+        <w:numPr>
+          <w:ilvl w:val="0"/>
+          <w:numId w:val="4"/>
+        </w:numPr>
+      </w:pPr>
+      <w:r>
+        <w:t>xss</w:t>
+      </w:r>
+    </w:p>
+    <w:p>
+      <w:pPr>
+        <w:pStyle w:val="Ttulo3"/>
+        <w:numPr>
+          <w:ilvl w:val="0"/>
+          <w:numId w:val="4"/>
+        </w:numPr>
+      </w:pPr>
+      <w:r>
+        <w:t>encriptado de contraseñas</w:t>
+      </w:r>
+    </w:p>
+    <w:p>
+      <w:pPr>
+        <w:pStyle w:val="Ttulo3"/>
+        <w:numPr>
+          <w:ilvl w:val="0"/>
+          <w:numId w:val="4"/>
+        </w:numPr>
+      </w:pPr>
+      <w:r>
+        <w:t>FUERZA BRUTA</w:t>
+      </w:r>
+    </w:p>
     <w:p/>
     <w:p>
       <w:pPr>
@@ -1174,23 +1222,7 @@
           <w:sz w:val="28"/>
           <w:lang w:val="es-ES"/>
         </w:rPr>
-        <w:t xml:space="preserve">ón que permite a los usuarios ganar o perder puntos (“Pachanga </w:t>
-      </w:r>
-      <w:proofErr w:type="spellStart"/>
-      <w:r>
-        <w:rPr>
-          <w:sz w:val="28"/>
-          <w:lang w:val="es-ES"/>
-        </w:rPr>
-        <w:t>points</w:t>
-      </w:r>
-      <w:proofErr w:type="spellEnd"/>
-      <w:r>
-        <w:rPr>
-          <w:sz w:val="28"/>
-          <w:lang w:val="es-ES"/>
-        </w:rPr>
-        <w:t>”) en función de los resul</w:t>
+        <w:t>ón que permite a los usuarios ganar o perder puntos (“Pachanga points”) en función de los resul</w:t>
       </w:r>
       <w:r>
         <w:rPr>
@@ -1435,36 +1467,22 @@
       </w:pPr>
       <w:r>
         <w:rPr>
-          <w:sz w:val="28"/>
-          <w:lang w:val="es-ES"/>
-        </w:rPr>
-        <w:t>También contiene un párrafo con una breve descripción de la funcionalidad principal de la página, y otro para explicar al usuario la forma en la que se estructura el tema de los polideportivos y las zonas. Además, contiene una línea con las ventajas principales de Pachanga.</w:t>
-      </w:r>
-      <w:r>
-        <w:rPr>
-          <w:sz w:val="28"/>
-          <w:lang w:val="es-ES"/>
-        </w:rPr>
-        <w:t xml:space="preserve"> Hemos añadido también un mapa de Madrid, para que el usuario pueda ver todos los distritos.</w:t>
-      </w:r>
-    </w:p>
-    <w:p>
-      <w:pPr>
-        <w:rPr>
-          <w:sz w:val="28"/>
-          <w:lang w:val="es-ES"/>
-        </w:rPr>
-      </w:pPr>
-      <w:r>
-        <w:rPr>
           <w:noProof/>
           <w:sz w:val="28"/>
           <w:lang w:val="es-ES"/>
         </w:rPr>
         <w:drawing>
-          <wp:inline distT="0" distB="0" distL="0" distR="0">
-            <wp:extent cx="6523099" cy="1393825"/>
-            <wp:effectExtent l="0" t="0" r="0" b="3175"/>
+          <wp:anchor distT="0" distB="0" distL="114300" distR="114300" simplePos="0" relativeHeight="251692032" behindDoc="1" locked="0" layoutInCell="1" allowOverlap="1">
+            <wp:simplePos x="0" y="0"/>
+            <wp:positionH relativeFrom="margin">
+              <wp:posOffset>-451692</wp:posOffset>
+            </wp:positionH>
+            <wp:positionV relativeFrom="paragraph">
+              <wp:posOffset>1783608</wp:posOffset>
+            </wp:positionV>
+            <wp:extent cx="6981292" cy="1491730"/>
+            <wp:effectExtent l="0" t="0" r="0" b="0"/>
+            <wp:wrapNone/>
             <wp:docPr id="7" name="Imagen 7"/>
             <wp:cNvGraphicFramePr>
               <a:graphicFrameLocks xmlns:a="http://schemas.openxmlformats.org/drawingml/2006/main" noChangeAspect="1"/>
@@ -1491,7 +1509,7 @@
                   <pic:spPr>
                     <a:xfrm>
                       <a:off x="0" y="0"/>
-                      <a:ext cx="6523099" cy="1393825"/>
+                      <a:ext cx="6981292" cy="1491730"/>
                     </a:xfrm>
                     <a:prstGeom prst="rect">
                       <a:avLst/>
@@ -1500,11 +1518,52 @@
                 </pic:pic>
               </a:graphicData>
             </a:graphic>
-          </wp:inline>
+            <wp14:sizeRelH relativeFrom="page">
+              <wp14:pctWidth>0</wp14:pctWidth>
+            </wp14:sizeRelH>
+            <wp14:sizeRelV relativeFrom="page">
+              <wp14:pctHeight>0</wp14:pctHeight>
+            </wp14:sizeRelV>
+          </wp:anchor>
         </w:drawing>
       </w:r>
-      <w:bookmarkStart w:id="1" w:name="_GoBack"/>
-      <w:bookmarkEnd w:id="1"/>
+      <w:r>
+        <w:rPr>
+          <w:sz w:val="28"/>
+          <w:lang w:val="es-ES"/>
+        </w:rPr>
+        <w:t>También contiene un párrafo con una breve descripción de la funcionalidad principal de la página, y otro para explicar al usuario la forma en la que se estructura el tema de los polideportivos y las zonas. Además, contiene una línea con las ventajas principales de Pachanga.</w:t>
+      </w:r>
+      <w:r>
+        <w:rPr>
+          <w:sz w:val="28"/>
+          <w:lang w:val="es-ES"/>
+        </w:rPr>
+        <w:t xml:space="preserve"> Hemos añadido también un mapa de Madrid, para que el usuari</w:t>
+      </w:r>
+      <w:r>
+        <w:rPr>
+          <w:sz w:val="28"/>
+          <w:lang w:val="es-ES"/>
+        </w:rPr>
+        <w:t>o pueda ver todos los distritos, y una zona para banners en la que se podrán incluir anuncios.</w:t>
+      </w:r>
+    </w:p>
+    <w:p>
+      <w:pPr>
+        <w:rPr>
+          <w:sz w:val="28"/>
+          <w:lang w:val="es-ES"/>
+        </w:rPr>
+      </w:pPr>
+    </w:p>
+    <w:p>
+      <w:pPr>
+        <w:rPr>
+          <w:sz w:val="28"/>
+          <w:lang w:val="es-ES"/>
+        </w:rPr>
+      </w:pPr>
     </w:p>
     <w:p>
       <w:pPr>
@@ -1519,23 +1578,7 @@
           <w:lang w:val="es-ES"/>
         </w:rPr>
         <w:lastRenderedPageBreak/>
-        <w:t>En el “</w:t>
-      </w:r>
-      <w:proofErr w:type="spellStart"/>
-      <w:r>
-        <w:rPr>
-          <w:sz w:val="28"/>
-          <w:lang w:val="es-ES"/>
-        </w:rPr>
-        <w:t>footer</w:t>
-      </w:r>
-      <w:proofErr w:type="spellEnd"/>
-      <w:r>
-        <w:rPr>
-          <w:sz w:val="28"/>
-          <w:lang w:val="es-ES"/>
-        </w:rPr>
-        <w:t xml:space="preserve">” de la página, el usuario encontrará información detallada de la página, como las preguntas frecuentes (FAQ), información sobre los creadores de la página, un aviso legal y una página de contacto, la cual permite al usuario transmitir directamente cualquier duda o queja sobre la aplicación. </w:t>
+        <w:t xml:space="preserve">En el “footer” de la página, el usuario encontrará información detallada de la página, como las preguntas frecuentes (FAQ), información sobre los creadores de la página, un aviso legal y una página de contacto, la cual permite al usuario transmitir directamente cualquier duda o queja sobre la aplicación. </w:t>
       </w:r>
     </w:p>
     <w:p>
@@ -1928,39 +1971,7 @@
           <w:lang w:val="es-ES"/>
         </w:rPr>
         <w:lastRenderedPageBreak/>
-        <w:t xml:space="preserve">Es importante mencionar también que cuando el usuario está </w:t>
-      </w:r>
-      <w:proofErr w:type="spellStart"/>
-      <w:r>
-        <w:rPr>
-          <w:sz w:val="28"/>
-          <w:lang w:val="es-ES"/>
-        </w:rPr>
-        <w:t>logeado</w:t>
-      </w:r>
-      <w:proofErr w:type="spellEnd"/>
-      <w:r>
-        <w:rPr>
-          <w:sz w:val="28"/>
-          <w:lang w:val="es-ES"/>
-        </w:rPr>
-        <w:t>, no se mostrará ninguna opción incoherente con la sesión iniciada, es decir, no habrá ninguna opción para iniciar sesión o registrarse. Por ejemplo, en el “</w:t>
-      </w:r>
-      <w:proofErr w:type="spellStart"/>
-      <w:r>
-        <w:rPr>
-          <w:sz w:val="28"/>
-          <w:lang w:val="es-ES"/>
-        </w:rPr>
-        <w:t>footer</w:t>
-      </w:r>
-      <w:proofErr w:type="spellEnd"/>
-      <w:r>
-        <w:rPr>
-          <w:sz w:val="28"/>
-          <w:lang w:val="es-ES"/>
-        </w:rPr>
-        <w:t xml:space="preserve">” desaparece por completo la columna </w:t>
+        <w:t xml:space="preserve">Es importante mencionar también que cuando el usuario está logeado, no se mostrará ninguna opción incoherente con la sesión iniciada, es decir, no habrá ninguna opción para iniciar sesión o registrarse. Por ejemplo, en el “footer” desaparece por completo la columna </w:t>
       </w:r>
       <w:r>
         <w:rPr>
@@ -2068,23 +2079,7 @@
           <w:sz w:val="28"/>
           <w:lang w:val="es-ES"/>
         </w:rPr>
-        <w:t xml:space="preserve"> un desplegable (</w:t>
-      </w:r>
-      <w:proofErr w:type="spellStart"/>
-      <w:r>
-        <w:rPr>
-          <w:sz w:val="28"/>
-          <w:lang w:val="es-ES"/>
-        </w:rPr>
-        <w:t>collapse</w:t>
-      </w:r>
-      <w:proofErr w:type="spellEnd"/>
-      <w:r>
-        <w:rPr>
-          <w:sz w:val="28"/>
-          <w:lang w:val="es-ES"/>
-        </w:rPr>
-        <w:t>)</w:t>
+        <w:t xml:space="preserve"> un desplegable (collapse)</w:t>
       </w:r>
       <w:r>
         <w:rPr>
@@ -2119,23 +2114,7 @@
           <w:sz w:val="28"/>
           <w:lang w:val="es-ES"/>
         </w:rPr>
-        <w:t xml:space="preserve"> Además, de cada partido se muestra el nombre, el distrito en el que se juega, la fecha, la </w:t>
-      </w:r>
-      <w:proofErr w:type="spellStart"/>
-      <w:r>
-        <w:rPr>
-          <w:sz w:val="28"/>
-          <w:lang w:val="es-ES"/>
-        </w:rPr>
-        <w:t>skill</w:t>
-      </w:r>
-      <w:proofErr w:type="spellEnd"/>
-      <w:r>
-        <w:rPr>
-          <w:sz w:val="28"/>
-          <w:lang w:val="es-ES"/>
-        </w:rPr>
-        <w:t xml:space="preserve"> recomendada en puntos y el número de usuarios actualmente registrados.</w:t>
+        <w:t xml:space="preserve"> Además, de cada partido se muestra el nombre, el distrito en el que se juega, la fecha, la skill recomendada en puntos y el número de usuarios actualmente registrados.</w:t>
       </w:r>
     </w:p>
     <w:p>
@@ -2666,29 +2645,40 @@
           <w:sz w:val="28"/>
           <w:lang w:val="es-ES"/>
         </w:rPr>
-        <w:t xml:space="preserve">Se mostrará también un mapa del distrito. Si el usuario </w:t>
-      </w:r>
-      <w:proofErr w:type="spellStart"/>
-      <w:r>
-        <w:rPr>
-          <w:sz w:val="28"/>
-          <w:lang w:val="es-ES"/>
-        </w:rPr>
-        <w:t>logeado</w:t>
-      </w:r>
-      <w:proofErr w:type="spellEnd"/>
-      <w:r>
-        <w:rPr>
-          <w:sz w:val="28"/>
-          <w:lang w:val="es-ES"/>
-        </w:rPr>
-        <w:t xml:space="preserve"> pulsa en el botón para ver el perfil de alguno de los usuarios del ranking, este podrá ver la información detallada de ese usuario. También podrá ver los partidos en los que esté registrado este usuario, obteniendo así un apartado social en la aplicación.</w:t>
-      </w:r>
-    </w:p>
-    <w:p>
-      <w:pPr>
-        <w:rPr>
-          <w:sz w:val="28"/>
+        <w:t>Se mostrará también un mapa del distrito. Si el usuario logeado pulsa en el botón para ver el perfil de alguno de los usuarios del ranking, este podrá ver la información detallada de ese usuario. También podrá ver los partidos en los que esté registrado este usuario, obteniendo así un apartado social en la aplicación.</w:t>
+      </w:r>
+    </w:p>
+    <w:p>
+      <w:pPr>
+        <w:rPr>
+          <w:sz w:val="28"/>
+          <w:lang w:val="es-ES"/>
+        </w:rPr>
+      </w:pPr>
+    </w:p>
+    <w:p>
+      <w:pPr>
+        <w:rPr>
+          <w:rFonts w:asciiTheme="majorHAnsi" w:eastAsiaTheme="majorEastAsia" w:hAnsiTheme="majorHAnsi" w:cstheme="majorBidi"/>
+          <w:sz w:val="36"/>
+          <w:szCs w:val="36"/>
+          <w:lang w:val="es-ES"/>
+        </w:rPr>
+      </w:pPr>
+    </w:p>
+    <w:p>
+      <w:pPr>
+        <w:rPr>
+          <w:rFonts w:asciiTheme="majorHAnsi" w:eastAsiaTheme="majorEastAsia" w:hAnsiTheme="majorHAnsi" w:cstheme="majorBidi"/>
+          <w:sz w:val="36"/>
+          <w:szCs w:val="36"/>
+          <w:lang w:val="es-ES"/>
+        </w:rPr>
+      </w:pPr>
+    </w:p>
+    <w:p>
+      <w:pPr>
+        <w:rPr>
           <w:lang w:val="es-ES"/>
         </w:rPr>
       </w:pPr>
@@ -2704,6 +2694,7 @@
         <w:rPr>
           <w:lang w:val="es-ES"/>
         </w:rPr>
+        <w:lastRenderedPageBreak/>
         <w:t>Crear partido</w:t>
       </w:r>
       <w:r>
@@ -2711,6 +2702,249 @@
           <w:lang w:val="es-ES"/>
         </w:rPr>
         <w:t>:</w:t>
+      </w:r>
+    </w:p>
+    <w:p>
+      <w:pPr>
+        <w:rPr>
+          <w:lang w:val="es-ES"/>
+        </w:rPr>
+      </w:pPr>
+    </w:p>
+    <w:p>
+      <w:pPr>
+        <w:rPr>
+          <w:sz w:val="28"/>
+          <w:lang w:val="es-ES"/>
+        </w:rPr>
+      </w:pPr>
+      <w:r>
+        <w:rPr>
+          <w:sz w:val="28"/>
+          <w:lang w:val="es-ES"/>
+        </w:rPr>
+        <w:t>Esta vista permite al usuario crear partidos con un nombre, una fecha, una hora, un distrito y un skill mínimo recomendado. Además, se ha incluido con AJAX un desplegable que muestra los polideportivos según el distrito que elija el usuario.</w:t>
+      </w:r>
+    </w:p>
+    <w:p>
+      <w:pPr>
+        <w:rPr>
+          <w:lang w:val="es-ES"/>
+        </w:rPr>
+      </w:pPr>
+      <w:r>
+        <w:rPr>
+          <w:noProof/>
+          <w:lang w:val="es-ES"/>
+        </w:rPr>
+        <w:drawing>
+          <wp:anchor distT="0" distB="0" distL="114300" distR="114300" simplePos="0" relativeHeight="251693056" behindDoc="1" locked="0" layoutInCell="1" allowOverlap="1">
+            <wp:simplePos x="0" y="0"/>
+            <wp:positionH relativeFrom="margin">
+              <wp:align>right</wp:align>
+            </wp:positionH>
+            <wp:positionV relativeFrom="paragraph">
+              <wp:posOffset>84018</wp:posOffset>
+            </wp:positionV>
+            <wp:extent cx="5943600" cy="3248660"/>
+            <wp:effectExtent l="0" t="0" r="0" b="8890"/>
+            <wp:wrapNone/>
+            <wp:docPr id="1" name="Imagen 1"/>
+            <wp:cNvGraphicFramePr>
+              <a:graphicFrameLocks xmlns:a="http://schemas.openxmlformats.org/drawingml/2006/main" noChangeAspect="1"/>
+            </wp:cNvGraphicFramePr>
+            <a:graphic xmlns:a="http://schemas.openxmlformats.org/drawingml/2006/main">
+              <a:graphicData uri="http://schemas.openxmlformats.org/drawingml/2006/picture">
+                <pic:pic xmlns:pic="http://schemas.openxmlformats.org/drawingml/2006/picture">
+                  <pic:nvPicPr>
+                    <pic:cNvPr id="1" name="create.PNG"/>
+                    <pic:cNvPicPr/>
+                  </pic:nvPicPr>
+                  <pic:blipFill>
+                    <a:blip r:embed="rId22">
+                      <a:extLst>
+                        <a:ext uri="{28A0092B-C50C-407E-A947-70E740481C1C}">
+                          <a14:useLocalDpi xmlns:a14="http://schemas.microsoft.com/office/drawing/2010/main" val="0"/>
+                        </a:ext>
+                      </a:extLst>
+                    </a:blip>
+                    <a:stretch>
+                      <a:fillRect/>
+                    </a:stretch>
+                  </pic:blipFill>
+                  <pic:spPr>
+                    <a:xfrm>
+                      <a:off x="0" y="0"/>
+                      <a:ext cx="5943600" cy="3248660"/>
+                    </a:xfrm>
+                    <a:prstGeom prst="rect">
+                      <a:avLst/>
+                    </a:prstGeom>
+                  </pic:spPr>
+                </pic:pic>
+              </a:graphicData>
+            </a:graphic>
+            <wp14:sizeRelH relativeFrom="page">
+              <wp14:pctWidth>0</wp14:pctWidth>
+            </wp14:sizeRelH>
+            <wp14:sizeRelV relativeFrom="page">
+              <wp14:pctHeight>0</wp14:pctHeight>
+            </wp14:sizeRelV>
+          </wp:anchor>
+        </w:drawing>
+      </w:r>
+    </w:p>
+    <w:p>
+      <w:pPr>
+        <w:rPr>
+          <w:lang w:val="es-ES"/>
+        </w:rPr>
+      </w:pPr>
+    </w:p>
+    <w:p>
+      <w:pPr>
+        <w:rPr>
+          <w:lang w:val="es-ES"/>
+        </w:rPr>
+      </w:pPr>
+    </w:p>
+    <w:p>
+      <w:pPr>
+        <w:rPr>
+          <w:lang w:val="es-ES"/>
+        </w:rPr>
+      </w:pPr>
+    </w:p>
+    <w:p>
+      <w:pPr>
+        <w:rPr>
+          <w:lang w:val="es-ES"/>
+        </w:rPr>
+      </w:pPr>
+    </w:p>
+    <w:p>
+      <w:pPr>
+        <w:rPr>
+          <w:lang w:val="es-ES"/>
+        </w:rPr>
+      </w:pPr>
+    </w:p>
+    <w:p>
+      <w:pPr>
+        <w:rPr>
+          <w:lang w:val="es-ES"/>
+        </w:rPr>
+      </w:pPr>
+    </w:p>
+    <w:p>
+      <w:pPr>
+        <w:rPr>
+          <w:lang w:val="es-ES"/>
+        </w:rPr>
+      </w:pPr>
+    </w:p>
+    <w:p>
+      <w:pPr>
+        <w:rPr>
+          <w:lang w:val="es-ES"/>
+        </w:rPr>
+      </w:pPr>
+    </w:p>
+    <w:p>
+      <w:pPr>
+        <w:rPr>
+          <w:lang w:val="es-ES"/>
+        </w:rPr>
+      </w:pPr>
+    </w:p>
+    <w:p>
+      <w:pPr>
+        <w:rPr>
+          <w:lang w:val="es-ES"/>
+        </w:rPr>
+      </w:pPr>
+    </w:p>
+    <w:p>
+      <w:pPr>
+        <w:rPr>
+          <w:lang w:val="es-ES"/>
+        </w:rPr>
+      </w:pPr>
+    </w:p>
+    <w:p>
+      <w:pPr>
+        <w:rPr>
+          <w:lang w:val="es-ES"/>
+        </w:rPr>
+      </w:pPr>
+      <w:r>
+        <w:rPr>
+          <w:noProof/>
+          <w:lang w:val="es-ES"/>
+        </w:rPr>
+        <w:drawing>
+          <wp:inline distT="0" distB="0" distL="0" distR="0">
+            <wp:extent cx="5943600" cy="398780"/>
+            <wp:effectExtent l="0" t="0" r="0" b="1270"/>
+            <wp:docPr id="4" name="Imagen 4"/>
+            <wp:cNvGraphicFramePr>
+              <a:graphicFrameLocks xmlns:a="http://schemas.openxmlformats.org/drawingml/2006/main" noChangeAspect="1"/>
+            </wp:cNvGraphicFramePr>
+            <a:graphic xmlns:a="http://schemas.openxmlformats.org/drawingml/2006/main">
+              <a:graphicData uri="http://schemas.openxmlformats.org/drawingml/2006/picture">
+                <pic:pic xmlns:pic="http://schemas.openxmlformats.org/drawingml/2006/picture">
+                  <pic:nvPicPr>
+                    <pic:cNvPr id="4" name="poli.PNG"/>
+                    <pic:cNvPicPr/>
+                  </pic:nvPicPr>
+                  <pic:blipFill>
+                    <a:blip r:embed="rId23">
+                      <a:extLst>
+                        <a:ext uri="{28A0092B-C50C-407E-A947-70E740481C1C}">
+                          <a14:useLocalDpi xmlns:a14="http://schemas.microsoft.com/office/drawing/2010/main" val="0"/>
+                        </a:ext>
+                      </a:extLst>
+                    </a:blip>
+                    <a:stretch>
+                      <a:fillRect/>
+                    </a:stretch>
+                  </pic:blipFill>
+                  <pic:spPr>
+                    <a:xfrm>
+                      <a:off x="0" y="0"/>
+                      <a:ext cx="5943600" cy="398780"/>
+                    </a:xfrm>
+                    <a:prstGeom prst="rect">
+                      <a:avLst/>
+                    </a:prstGeom>
+                  </pic:spPr>
+                </pic:pic>
+              </a:graphicData>
+            </a:graphic>
+          </wp:inline>
+        </w:drawing>
+      </w:r>
+    </w:p>
+    <w:p>
+      <w:pPr>
+        <w:rPr>
+          <w:lang w:val="es-ES"/>
+        </w:rPr>
+      </w:pPr>
+    </w:p>
+    <w:p>
+      <w:pPr>
+        <w:rPr>
+          <w:sz w:val="28"/>
+          <w:lang w:val="es-ES"/>
+        </w:rPr>
+      </w:pPr>
+      <w:r>
+        <w:rPr>
+          <w:sz w:val="28"/>
+          <w:lang w:val="es-ES"/>
+        </w:rPr>
+        <w:t>Cuando el usuario crea el partido, será redirigido a la ventana de detalles de ese partido y le saltará una alerta informando de que se ha creado correctamente.</w:t>
       </w:r>
     </w:p>
     <w:p>
@@ -2806,53 +3040,21 @@
           <w:sz w:val="28"/>
           <w:lang w:val="es-ES"/>
         </w:rPr>
-        <w:t xml:space="preserve">, </w:t>
-      </w:r>
-      <w:proofErr w:type="gramStart"/>
-      <w:r>
-        <w:rPr>
-          <w:sz w:val="28"/>
-          <w:lang w:val="es-ES"/>
-        </w:rPr>
-        <w:t xml:space="preserve">y </w:t>
-      </w:r>
-      <w:r>
-        <w:rPr>
-          <w:sz w:val="28"/>
-          <w:lang w:val="es-ES"/>
-        </w:rPr>
-        <w:t xml:space="preserve"> porque</w:t>
-      </w:r>
-      <w:proofErr w:type="gramEnd"/>
-      <w:r>
-        <w:rPr>
-          <w:sz w:val="28"/>
-          <w:lang w:val="es-ES"/>
-        </w:rPr>
-        <w:t xml:space="preserve"> es el patrón más utilizado actualmente en el diseño de aplicaciones web</w:t>
-      </w:r>
-      <w:r>
-        <w:rPr>
-          <w:sz w:val="28"/>
-          <w:lang w:val="es-ES"/>
-        </w:rPr>
-        <w:t xml:space="preserve">. Además, hemos utilizado el patrón </w:t>
-      </w:r>
-      <w:proofErr w:type="spellStart"/>
-      <w:r>
-        <w:rPr>
-          <w:sz w:val="28"/>
-          <w:lang w:val="es-ES"/>
-        </w:rPr>
-        <w:t>Singleton</w:t>
-      </w:r>
-      <w:proofErr w:type="spellEnd"/>
-      <w:r>
-        <w:rPr>
-          <w:sz w:val="28"/>
-          <w:lang w:val="es-ES"/>
-        </w:rPr>
-        <w:t xml:space="preserve"> para el acceso a base de datos, permitiendo sólo una instancia del objeto que accede a la misma.</w:t>
+        <w:t xml:space="preserve">, y </w:t>
+      </w:r>
+      <w:r>
+        <w:rPr>
+          <w:sz w:val="28"/>
+          <w:lang w:val="es-ES"/>
+        </w:rPr>
+        <w:t xml:space="preserve"> porque es el patrón más utilizado actualmente en el diseño de aplicaciones web</w:t>
+      </w:r>
+      <w:r>
+        <w:rPr>
+          <w:sz w:val="28"/>
+          <w:lang w:val="es-ES"/>
+        </w:rPr>
+        <w:t>. Además, hemos utilizado el patrón Singleton para el acceso a base de datos, permitiendo sólo una instancia del objeto que accede a la misma.</w:t>
       </w:r>
     </w:p>
     <w:p>
@@ -2899,7 +3101,7 @@
                     <pic:cNvPicPr/>
                   </pic:nvPicPr>
                   <pic:blipFill>
-                    <a:blip r:embed="rId22">
+                    <a:blip r:embed="rId24">
                       <a:extLst>
                         <a:ext uri="{28A0092B-C50C-407E-A947-70E740481C1C}">
                           <a14:useLocalDpi xmlns:a14="http://schemas.microsoft.com/office/drawing/2010/main" val="0"/>
@@ -2954,7 +3156,7 @@
                     <pic:cNvPicPr/>
                   </pic:nvPicPr>
                   <pic:blipFill>
-                    <a:blip r:embed="rId23">
+                    <a:blip r:embed="rId25">
                       <a:extLst>
                         <a:ext uri="{28A0092B-C50C-407E-A947-70E740481C1C}">
                           <a14:useLocalDpi xmlns:a14="http://schemas.microsoft.com/office/drawing/2010/main" val="0"/>
@@ -3022,39 +3224,7 @@
           <w:sz w:val="28"/>
           <w:lang w:val="es-ES"/>
         </w:rPr>
-        <w:t>la funcionalidad de “Crear partido”. Así, cuando el usuario rellena los datos del partido y pulsa en enviar, se llamaría al controlador de partidos, con el método (</w:t>
-      </w:r>
-      <w:proofErr w:type="spellStart"/>
-      <w:r>
-        <w:rPr>
-          <w:sz w:val="28"/>
-          <w:lang w:val="es-ES"/>
-        </w:rPr>
-        <w:t>action</w:t>
-      </w:r>
-      <w:proofErr w:type="spellEnd"/>
-      <w:r>
-        <w:rPr>
-          <w:sz w:val="28"/>
-          <w:lang w:val="es-ES"/>
-        </w:rPr>
-        <w:t>) “</w:t>
-      </w:r>
-      <w:proofErr w:type="spellStart"/>
-      <w:r>
-        <w:rPr>
-          <w:sz w:val="28"/>
-          <w:lang w:val="es-ES"/>
-        </w:rPr>
-        <w:t>crearPartido</w:t>
-      </w:r>
-      <w:proofErr w:type="spellEnd"/>
-      <w:r>
-        <w:rPr>
-          <w:sz w:val="28"/>
-          <w:lang w:val="es-ES"/>
-        </w:rPr>
-        <w:t>”.</w:t>
+        <w:t>la funcionalidad de “Crear partido”. Así, cuando el usuario rellena los datos del partido y pulsa en enviar, se llamaría al controlador de partidos, con el método (action) “crearPartido”.</w:t>
       </w:r>
     </w:p>
     <w:p>
@@ -3102,84 +3272,6 @@
           <w:lang w:val="es-ES"/>
         </w:rPr>
       </w:pPr>
-      <w:r>
-        <w:rPr>
-          <w:noProof/>
-          <w:sz w:val="28"/>
-          <w:lang w:val="es-ES"/>
-        </w:rPr>
-        <mc:AlternateContent>
-          <mc:Choice Requires="wps">
-            <w:drawing>
-              <wp:anchor distT="0" distB="0" distL="114300" distR="114300" simplePos="0" relativeHeight="251673600" behindDoc="0" locked="0" layoutInCell="1" allowOverlap="1" wp14:anchorId="5790037D" wp14:editId="4AE2BC0F">
-                <wp:simplePos x="0" y="0"/>
-                <wp:positionH relativeFrom="column">
-                  <wp:posOffset>1112704</wp:posOffset>
-                </wp:positionH>
-                <wp:positionV relativeFrom="paragraph">
-                  <wp:posOffset>2291508</wp:posOffset>
-                </wp:positionV>
-                <wp:extent cx="1132748" cy="308473"/>
-                <wp:effectExtent l="38100" t="0" r="29845" b="73025"/>
-                <wp:wrapNone/>
-                <wp:docPr id="26" name="Conector recto de flecha 26"/>
-                <wp:cNvGraphicFramePr/>
-                <a:graphic xmlns:a="http://schemas.openxmlformats.org/drawingml/2006/main">
-                  <a:graphicData uri="http://schemas.microsoft.com/office/word/2010/wordprocessingShape">
-                    <wps:wsp>
-                      <wps:cNvCnPr/>
-                      <wps:spPr>
-                        <a:xfrm flipH="1">
-                          <a:off x="0" y="0"/>
-                          <a:ext cx="1132748" cy="308473"/>
-                        </a:xfrm>
-                        <a:prstGeom prst="straightConnector1">
-                          <a:avLst/>
-                        </a:prstGeom>
-                        <a:ln>
-                          <a:tailEnd type="triangle"/>
-                        </a:ln>
-                      </wps:spPr>
-                      <wps:style>
-                        <a:lnRef idx="2">
-                          <a:schemeClr val="accent2"/>
-                        </a:lnRef>
-                        <a:fillRef idx="0">
-                          <a:schemeClr val="accent2"/>
-                        </a:fillRef>
-                        <a:effectRef idx="1">
-                          <a:schemeClr val="accent2"/>
-                        </a:effectRef>
-                        <a:fontRef idx="minor">
-                          <a:schemeClr val="tx1"/>
-                        </a:fontRef>
-                      </wps:style>
-                      <wps:bodyPr/>
-                    </wps:wsp>
-                  </a:graphicData>
-                </a:graphic>
-                <wp14:sizeRelH relativeFrom="margin">
-                  <wp14:pctWidth>0</wp14:pctWidth>
-                </wp14:sizeRelH>
-                <wp14:sizeRelV relativeFrom="margin">
-                  <wp14:pctHeight>0</wp14:pctHeight>
-                </wp14:sizeRelV>
-              </wp:anchor>
-            </w:drawing>
-          </mc:Choice>
-          <mc:Fallback>
-            <w:pict>
-              <v:shapetype w14:anchorId="0F726711" id="_x0000_t32" coordsize="21600,21600" o:spt="32" o:oned="t" path="m,l21600,21600e" filled="f">
-                <v:path arrowok="t" fillok="f" o:connecttype="none"/>
-                <o:lock v:ext="edit" shapetype="t"/>
-              </v:shapetype>
-              <v:shape id="Conector recto de flecha 26" o:spid="_x0000_s1026" type="#_x0000_t32" style="position:absolute;margin-left:87.6pt;margin-top:180.45pt;width:89.2pt;height:24.3pt;flip:x;z-index:251673600;visibility:visible;mso-wrap-style:square;mso-width-percent:0;mso-height-percent:0;mso-wrap-distance-left:9pt;mso-wrap-distance-top:0;mso-wrap-distance-right:9pt;mso-wrap-distance-bottom:0;mso-position-horizontal:absolute;mso-position-horizontal-relative:text;mso-position-vertical:absolute;mso-position-vertical-relative:text;mso-width-percent:0;mso-height-percent:0;mso-width-relative:margin;mso-height-relative:margin" o:gfxdata="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" strokecolor="#ed7d31 [3205]" strokeweight="1pt">
-                <v:stroke endarrow="block" joinstyle="miter"/>
-              </v:shape>
-            </w:pict>
-          </mc:Fallback>
-        </mc:AlternateContent>
-      </w:r>
     </w:p>
     <w:p>
       <w:pPr>
@@ -3217,7 +3309,7 @@
                     <pic:cNvPicPr/>
                   </pic:nvPicPr>
                   <pic:blipFill>
-                    <a:blip r:embed="rId24">
+                    <a:blip r:embed="rId22">
                       <a:extLst>
                         <a:ext uri="{28A0092B-C50C-407E-A947-70E740481C1C}">
                           <a14:useLocalDpi xmlns:a14="http://schemas.microsoft.com/office/drawing/2010/main" val="0"/>
@@ -3472,7 +3564,7 @@
                     <pic:cNvPicPr/>
                   </pic:nvPicPr>
                   <pic:blipFill>
-                    <a:blip r:embed="rId25" cstate="print">
+                    <a:blip r:embed="rId26" cstate="print">
                       <a:extLst>
                         <a:ext uri="{28A0092B-C50C-407E-A947-70E740481C1C}">
                           <a14:useLocalDpi xmlns:a14="http://schemas.microsoft.com/office/drawing/2010/main" val="0"/>
@@ -3527,7 +3619,7 @@
                     <pic:cNvPicPr/>
                   </pic:nvPicPr>
                   <pic:blipFill>
-                    <a:blip r:embed="rId26" cstate="print">
+                    <a:blip r:embed="rId27" cstate="print">
                       <a:extLst>
                         <a:ext uri="{28A0092B-C50C-407E-A947-70E740481C1C}">
                           <a14:useLocalDpi xmlns:a14="http://schemas.microsoft.com/office/drawing/2010/main" val="0"/>
@@ -3816,7 +3908,7 @@
                     <pic:cNvPicPr/>
                   </pic:nvPicPr>
                   <pic:blipFill>
-                    <a:blip r:embed="rId27" cstate="print">
+                    <a:blip r:embed="rId28" cstate="print">
                       <a:extLst>
                         <a:ext uri="{28A0092B-C50C-407E-A947-70E740481C1C}">
                           <a14:useLocalDpi xmlns:a14="http://schemas.microsoft.com/office/drawing/2010/main" val="0"/>
@@ -3911,7 +4003,7 @@
                     <pic:cNvPicPr/>
                   </pic:nvPicPr>
                   <pic:blipFill>
-                    <a:blip r:embed="rId28">
+                    <a:blip r:embed="rId29">
                       <a:extLst>
                         <a:ext uri="{28A0092B-C50C-407E-A947-70E740481C1C}">
                           <a14:useLocalDpi xmlns:a14="http://schemas.microsoft.com/office/drawing/2010/main" val="0"/>
@@ -4020,23 +4112,7 @@
           <w:sz w:val="28"/>
           <w:lang w:val="es-ES"/>
         </w:rPr>
-        <w:t xml:space="preserve">Para el diseño de la base de datos hemos utilizado la herramienta de </w:t>
-      </w:r>
-      <w:proofErr w:type="spellStart"/>
-      <w:r>
-        <w:rPr>
-          <w:sz w:val="28"/>
-          <w:lang w:val="es-ES"/>
-        </w:rPr>
-        <w:t>phpMyAdmin</w:t>
-      </w:r>
-      <w:proofErr w:type="spellEnd"/>
-      <w:r>
-        <w:rPr>
-          <w:sz w:val="28"/>
-          <w:lang w:val="es-ES"/>
-        </w:rPr>
-        <w:t xml:space="preserve"> que viene incluida en el paquete XAMPP, tal y como se vio en clase.</w:t>
+        <w:t>Para el diseño de la base de datos hemos utilizado la herramienta de phpMyAdmin que viene incluida en el paquete XAMPP, tal y como se vio en clase.</w:t>
       </w:r>
     </w:p>
     <w:p>
@@ -4106,7 +4182,7 @@
                     <pic:cNvPicPr/>
                   </pic:nvPicPr>
                   <pic:blipFill>
-                    <a:blip r:embed="rId29">
+                    <a:blip r:embed="rId30">
                       <a:extLst>
                         <a:ext uri="{28A0092B-C50C-407E-A947-70E740481C1C}">
                           <a14:useLocalDpi xmlns:a14="http://schemas.microsoft.com/office/drawing/2010/main" val="0"/>
@@ -4145,39 +4221,7 @@
           <w:sz w:val="28"/>
           <w:lang w:val="es-ES"/>
         </w:rPr>
-        <w:t xml:space="preserve">El acceso a la base de datos desde la aplicación se hace con la clase PDO (PHP Data </w:t>
-      </w:r>
-      <w:proofErr w:type="spellStart"/>
-      <w:r>
-        <w:rPr>
-          <w:sz w:val="28"/>
-          <w:lang w:val="es-ES"/>
-        </w:rPr>
-        <w:t>Object</w:t>
-      </w:r>
-      <w:proofErr w:type="spellEnd"/>
-      <w:r>
-        <w:rPr>
-          <w:sz w:val="28"/>
-          <w:lang w:val="es-ES"/>
-        </w:rPr>
-        <w:t>), que es una interfaz ligera para poder acceder a bases de datos en PHP. Hemos decidido utilizar PDO porque permite la utilización de sentencias preparadas (</w:t>
-      </w:r>
-      <w:proofErr w:type="spellStart"/>
-      <w:r>
-        <w:rPr>
-          <w:sz w:val="28"/>
-          <w:lang w:val="es-ES"/>
-        </w:rPr>
-        <w:t>PDOStatement</w:t>
-      </w:r>
-      <w:proofErr w:type="spellEnd"/>
-      <w:r>
-        <w:rPr>
-          <w:sz w:val="28"/>
-          <w:lang w:val="es-ES"/>
-        </w:rPr>
-        <w:t>), utilizadas para ejecutar la misma sentencia repetidamente con gran eficiencia.</w:t>
+        <w:t>El acceso a la base de datos desde la aplicación se hace con la clase PDO (PHP Data Object), que es una interfaz ligera para poder acceder a bases de datos en PHP. Hemos decidido utilizar PDO porque permite la utilización de sentencias preparadas (PDOStatement), utilizadas para ejecutar la misma sentencia repetidamente con gran eficiencia.</w:t>
       </w:r>
     </w:p>
     <w:p>
@@ -4238,17 +4282,8 @@
           <w:sz w:val="28"/>
           <w:lang w:val="es-ES"/>
         </w:rPr>
-        <w:t xml:space="preserve">hemos decidido utilizar </w:t>
-      </w:r>
-      <w:proofErr w:type="spellStart"/>
-      <w:r>
-        <w:rPr>
-          <w:sz w:val="28"/>
-          <w:lang w:val="es-ES"/>
-        </w:rPr>
-        <w:t>Bootstrap</w:t>
-      </w:r>
-      <w:proofErr w:type="spellEnd"/>
+        <w:t>hemos decidido utilizar Bootstrap</w:t>
+      </w:r>
       <w:r>
         <w:rPr>
           <w:sz w:val="28"/>
@@ -4256,7 +4291,7 @@
         </w:rPr>
         <w:t xml:space="preserve"> (</w:t>
       </w:r>
-      <w:hyperlink r:id="rId30" w:history="1">
+      <w:hyperlink r:id="rId31" w:history="1">
         <w:r>
           <w:rPr>
             <w:rStyle w:val="Hipervnculo"/>
@@ -4271,118 +4306,22 @@
           <w:sz w:val="28"/>
           <w:lang w:val="es-ES"/>
         </w:rPr>
-        <w:t>), porque creemos que el diseño “</w:t>
-      </w:r>
-      <w:proofErr w:type="spellStart"/>
-      <w:r>
-        <w:rPr>
-          <w:sz w:val="28"/>
-          <w:lang w:val="es-ES"/>
-        </w:rPr>
-        <w:t>mobile</w:t>
-      </w:r>
-      <w:proofErr w:type="spellEnd"/>
-      <w:r>
-        <w:rPr>
-          <w:sz w:val="28"/>
-          <w:lang w:val="es-ES"/>
-        </w:rPr>
-        <w:t xml:space="preserve"> </w:t>
-      </w:r>
-      <w:proofErr w:type="spellStart"/>
-      <w:r>
-        <w:rPr>
-          <w:sz w:val="28"/>
-          <w:lang w:val="es-ES"/>
-        </w:rPr>
-        <w:t>first</w:t>
-      </w:r>
-      <w:proofErr w:type="spellEnd"/>
-      <w:r>
-        <w:rPr>
-          <w:sz w:val="28"/>
-          <w:lang w:val="es-ES"/>
-        </w:rPr>
-        <w:t>” es un apartado muy importante en una aplicación como Pachanga, ya que mejora la accesibilidad y usabilidad de la misma.</w:t>
-      </w:r>
-    </w:p>
-    <w:p>
-      <w:pPr>
-        <w:rPr>
-          <w:sz w:val="28"/>
-          <w:lang w:val="es-ES"/>
-        </w:rPr>
-      </w:pPr>
-      <w:r>
-        <w:rPr>
-          <w:sz w:val="28"/>
-          <w:lang w:val="es-ES"/>
-        </w:rPr>
-        <w:t xml:space="preserve">Hemos descargado e incluido el CSS de </w:t>
-      </w:r>
-      <w:proofErr w:type="spellStart"/>
-      <w:r>
-        <w:rPr>
-          <w:sz w:val="28"/>
-          <w:lang w:val="es-ES"/>
-        </w:rPr>
-        <w:t>Bootstrap</w:t>
-      </w:r>
-      <w:proofErr w:type="spellEnd"/>
-      <w:r>
-        <w:rPr>
-          <w:sz w:val="28"/>
-          <w:lang w:val="es-ES"/>
-        </w:rPr>
-        <w:t xml:space="preserve"> en la librería de la aplicación (“</w:t>
-      </w:r>
-      <w:proofErr w:type="spellStart"/>
-      <w:r>
-        <w:rPr>
-          <w:sz w:val="28"/>
-          <w:lang w:val="es-ES"/>
-        </w:rPr>
-        <w:t>library.php</w:t>
-      </w:r>
-      <w:proofErr w:type="spellEnd"/>
-      <w:r>
-        <w:rPr>
-          <w:sz w:val="28"/>
-          <w:lang w:val="es-ES"/>
-        </w:rPr>
-        <w:t xml:space="preserve">”) y el </w:t>
-      </w:r>
-      <w:proofErr w:type="spellStart"/>
-      <w:r>
-        <w:rPr>
-          <w:sz w:val="28"/>
-          <w:lang w:val="es-ES"/>
-        </w:rPr>
-        <w:t>Javascript</w:t>
-      </w:r>
-      <w:proofErr w:type="spellEnd"/>
-      <w:r>
-        <w:rPr>
-          <w:sz w:val="28"/>
-          <w:lang w:val="es-ES"/>
-        </w:rPr>
-        <w:t xml:space="preserve"> (“</w:t>
-      </w:r>
-      <w:proofErr w:type="spellStart"/>
-      <w:r>
-        <w:rPr>
-          <w:sz w:val="28"/>
-          <w:lang w:val="es-ES"/>
-        </w:rPr>
-        <w:t>script.php</w:t>
-      </w:r>
-      <w:proofErr w:type="spellEnd"/>
-      <w:r>
-        <w:rPr>
-          <w:sz w:val="28"/>
-          <w:lang w:val="es-ES"/>
-        </w:rPr>
-        <w:t>”):</w:t>
+        <w:t>), porque creemos que el diseño “mobile first” es un apartado muy importante en una aplicación como Pachanga, ya que mejora la accesibilidad y usabilidad de la misma.</w:t>
+      </w:r>
+    </w:p>
+    <w:p>
+      <w:pPr>
+        <w:rPr>
+          <w:sz w:val="28"/>
+          <w:lang w:val="es-ES"/>
+        </w:rPr>
+      </w:pPr>
+      <w:r>
+        <w:rPr>
+          <w:sz w:val="28"/>
+          <w:lang w:val="es-ES"/>
+        </w:rPr>
+        <w:t>Hemos descargado e incluido el CSS de Bootstrap en la librería de la aplicación (“library.php”) y el Javascript (“script.php”):</w:t>
       </w:r>
     </w:p>
     <w:p>
@@ -4414,7 +4353,7 @@
                     <pic:cNvPicPr/>
                   </pic:nvPicPr>
                   <pic:blipFill>
-                    <a:blip r:embed="rId31">
+                    <a:blip r:embed="rId32">
                       <a:extLst>
                         <a:ext uri="{28A0092B-C50C-407E-A947-70E740481C1C}">
                           <a14:useLocalDpi xmlns:a14="http://schemas.microsoft.com/office/drawing/2010/main" val="0"/>
@@ -4470,7 +4409,7 @@
                     <pic:cNvPicPr/>
                   </pic:nvPicPr>
                   <pic:blipFill>
-                    <a:blip r:embed="rId32">
+                    <a:blip r:embed="rId33">
                       <a:extLst>
                         <a:ext uri="{28A0092B-C50C-407E-A947-70E740481C1C}">
                           <a14:useLocalDpi xmlns:a14="http://schemas.microsoft.com/office/drawing/2010/main" val="0"/>
@@ -4523,23 +4462,7 @@
           <w:sz w:val="28"/>
           <w:lang w:val="es-ES"/>
         </w:rPr>
-        <w:t xml:space="preserve">de </w:t>
-      </w:r>
-      <w:proofErr w:type="spellStart"/>
-      <w:r>
-        <w:rPr>
-          <w:sz w:val="28"/>
-          <w:lang w:val="es-ES"/>
-        </w:rPr>
-        <w:t>Bootstrap</w:t>
-      </w:r>
-      <w:proofErr w:type="spellEnd"/>
-      <w:r>
-        <w:rPr>
-          <w:sz w:val="28"/>
-          <w:lang w:val="es-ES"/>
-        </w:rPr>
-        <w:t xml:space="preserve"> según la necesidad</w:t>
+        <w:t>de Bootstrap según la necesidad</w:t>
       </w:r>
       <w:r>
         <w:rPr>
@@ -4586,7 +4509,7 @@
                     <pic:cNvPicPr/>
                   </pic:nvPicPr>
                   <pic:blipFill>
-                    <a:blip r:embed="rId33">
+                    <a:blip r:embed="rId34">
                       <a:extLst>
                         <a:ext uri="{28A0092B-C50C-407E-A947-70E740481C1C}">
                           <a14:useLocalDpi xmlns:a14="http://schemas.microsoft.com/office/drawing/2010/main" val="0"/>
@@ -4662,7 +4585,7 @@
                     <pic:cNvPicPr/>
                   </pic:nvPicPr>
                   <pic:blipFill>
-                    <a:blip r:embed="rId34">
+                    <a:blip r:embed="rId35">
                       <a:extLst>
                         <a:ext uri="{28A0092B-C50C-407E-A947-70E740481C1C}">
                           <a14:useLocalDpi xmlns:a14="http://schemas.microsoft.com/office/drawing/2010/main" val="0"/>
@@ -4807,7 +4730,769 @@
     </w:p>
     <w:p>
       <w:pPr>
-        <w:rPr>
+        <w:pStyle w:val="Ttulo2"/>
+        <w:rPr>
+          <w:lang w:val="es-ES"/>
+        </w:rPr>
+      </w:pPr>
+      <w:r>
+        <w:rPr>
+          <w:lang w:val="es-ES"/>
+        </w:rPr>
+        <w:t>SQL Injection</w:t>
+      </w:r>
+      <w:r>
+        <w:rPr>
+          <w:lang w:val="es-ES"/>
+        </w:rPr>
+        <w:t>:</w:t>
+      </w:r>
+    </w:p>
+    <w:p>
+      <w:pPr>
+        <w:rPr>
+          <w:lang w:val="es-ES"/>
+        </w:rPr>
+      </w:pPr>
+    </w:p>
+    <w:p>
+      <w:pPr>
+        <w:rPr>
+          <w:sz w:val="28"/>
+          <w:lang w:val="es-ES"/>
+        </w:rPr>
+      </w:pPr>
+      <w:r>
+        <w:rPr>
+          <w:sz w:val="28"/>
+          <w:lang w:val="es-ES"/>
+        </w:rPr>
+        <w:t>Para proteger la página frente a ataques de SQL Injection, hemos saneado todos los parámetros proporcionados por el usuario antes de realizar las queries</w:t>
+      </w:r>
+      <w:r>
+        <w:rPr>
+          <w:sz w:val="28"/>
+          <w:lang w:val="es-ES"/>
+        </w:rPr>
+        <w:t>.</w:t>
+      </w:r>
+    </w:p>
+    <w:p>
+      <w:pPr>
+        <w:rPr>
+          <w:sz w:val="28"/>
+          <w:lang w:val="es-ES"/>
+        </w:rPr>
+      </w:pPr>
+    </w:p>
+    <w:p>
+      <w:pPr>
+        <w:rPr>
+          <w:lang w:val="es-ES"/>
+        </w:rPr>
+      </w:pPr>
+      <w:r>
+        <w:rPr>
+          <w:noProof/>
+          <w:lang w:val="es-ES"/>
+        </w:rPr>
+        <w:drawing>
+          <wp:inline distT="0" distB="0" distL="0" distR="0">
+            <wp:extent cx="5960125" cy="1449279"/>
+            <wp:effectExtent l="0" t="0" r="2540" b="0"/>
+            <wp:docPr id="16" name="Imagen 16"/>
+            <wp:cNvGraphicFramePr>
+              <a:graphicFrameLocks xmlns:a="http://schemas.openxmlformats.org/drawingml/2006/main" noChangeAspect="1"/>
+            </wp:cNvGraphicFramePr>
+            <a:graphic xmlns:a="http://schemas.openxmlformats.org/drawingml/2006/main">
+              <a:graphicData uri="http://schemas.openxmlformats.org/drawingml/2006/picture">
+                <pic:pic xmlns:pic="http://schemas.openxmlformats.org/drawingml/2006/picture">
+                  <pic:nvPicPr>
+                    <pic:cNvPr id="16" name="sanitize.PNG"/>
+                    <pic:cNvPicPr/>
+                  </pic:nvPicPr>
+                  <pic:blipFill>
+                    <a:blip r:embed="rId36">
+                      <a:extLst>
+                        <a:ext uri="{28A0092B-C50C-407E-A947-70E740481C1C}">
+                          <a14:useLocalDpi xmlns:a14="http://schemas.microsoft.com/office/drawing/2010/main" val="0"/>
+                        </a:ext>
+                      </a:extLst>
+                    </a:blip>
+                    <a:stretch>
+                      <a:fillRect/>
+                    </a:stretch>
+                  </pic:blipFill>
+                  <pic:spPr>
+                    <a:xfrm>
+                      <a:off x="0" y="0"/>
+                      <a:ext cx="5979140" cy="1453903"/>
+                    </a:xfrm>
+                    <a:prstGeom prst="rect">
+                      <a:avLst/>
+                    </a:prstGeom>
+                  </pic:spPr>
+                </pic:pic>
+              </a:graphicData>
+            </a:graphic>
+          </wp:inline>
+        </w:drawing>
+      </w:r>
+    </w:p>
+    <w:p>
+      <w:pPr>
+        <w:rPr>
+          <w:sz w:val="28"/>
+          <w:lang w:val="es-ES"/>
+        </w:rPr>
+      </w:pPr>
+    </w:p>
+    <w:p>
+      <w:pPr>
+        <w:rPr>
+          <w:sz w:val="28"/>
+          <w:lang w:val="es-ES"/>
+        </w:rPr>
+      </w:pPr>
+      <w:r>
+        <w:rPr>
+          <w:sz w:val="28"/>
+          <w:lang w:val="es-ES"/>
+        </w:rPr>
+        <w:t>A parte del saneado, hemos utilizado las sentencias preparadas de PDO mencionadas en el apartado anterior</w:t>
+      </w:r>
+      <w:r>
+        <w:rPr>
+          <w:sz w:val="28"/>
+          <w:lang w:val="es-ES"/>
+        </w:rPr>
+        <w:t>.</w:t>
+      </w:r>
+      <w:r>
+        <w:rPr>
+          <w:sz w:val="28"/>
+          <w:lang w:val="es-ES"/>
+        </w:rPr>
+        <w:t xml:space="preserve"> </w:t>
+      </w:r>
+      <w:r>
+        <w:rPr>
+          <w:sz w:val="28"/>
+          <w:lang w:val="es-ES"/>
+        </w:rPr>
+        <w:t>La característica principal de las sentencias preparadas es que la consulta y los datos se env</w:t>
+      </w:r>
+      <w:r>
+        <w:rPr>
+          <w:sz w:val="28"/>
+          <w:lang w:val="es-ES"/>
+        </w:rPr>
+        <w:t>ían al servidor SQL de manera separada. Esto es importante, porque la base del ataque SQL Injection es aprovechar es mezclar el código y los datos en nuestras consultas SQL.</w:t>
+      </w:r>
+    </w:p>
+    <w:p>
+      <w:pPr>
+        <w:rPr>
+          <w:sz w:val="28"/>
+          <w:lang w:val="es-ES"/>
+        </w:rPr>
+      </w:pPr>
+    </w:p>
+    <w:p>
+      <w:pPr>
+        <w:pStyle w:val="Ttulo2"/>
+        <w:rPr>
+          <w:lang w:val="es-ES"/>
+        </w:rPr>
+      </w:pPr>
+      <w:r>
+        <w:rPr>
+          <w:lang w:val="es-ES"/>
+        </w:rPr>
+        <w:t>Directory listing</w:t>
+      </w:r>
+      <w:r>
+        <w:rPr>
+          <w:lang w:val="es-ES"/>
+        </w:rPr>
+        <w:t>:</w:t>
+      </w:r>
+    </w:p>
+    <w:p>
+      <w:pPr>
+        <w:rPr>
+          <w:lang w:val="es-ES"/>
+        </w:rPr>
+      </w:pPr>
+    </w:p>
+    <w:p>
+      <w:pPr>
+        <w:rPr>
+          <w:sz w:val="28"/>
+          <w:lang w:val="es-ES"/>
+        </w:rPr>
+      </w:pPr>
+      <w:r>
+        <w:rPr>
+          <w:sz w:val="28"/>
+          <w:lang w:val="es-ES"/>
+        </w:rPr>
+        <w:t>Hemos impedido el listado de directorios mediante un fichero de configuración de apache (.htaccess)</w:t>
+      </w:r>
+      <w:r>
+        <w:rPr>
+          <w:sz w:val="28"/>
+          <w:lang w:val="es-ES"/>
+        </w:rPr>
+        <w:t>.</w:t>
+      </w:r>
+    </w:p>
+    <w:p>
+      <w:pPr>
+        <w:rPr>
+          <w:lang w:val="es-ES"/>
+        </w:rPr>
+      </w:pPr>
+      <w:r>
+        <w:rPr>
+          <w:noProof/>
+          <w:lang w:val="es-ES"/>
+        </w:rPr>
+        <w:drawing>
+          <wp:anchor distT="0" distB="0" distL="114300" distR="114300" simplePos="0" relativeHeight="251694080" behindDoc="1" locked="0" layoutInCell="1" allowOverlap="1">
+            <wp:simplePos x="0" y="0"/>
+            <wp:positionH relativeFrom="column">
+              <wp:posOffset>22034</wp:posOffset>
+            </wp:positionH>
+            <wp:positionV relativeFrom="paragraph">
+              <wp:posOffset>25400</wp:posOffset>
+            </wp:positionV>
+            <wp:extent cx="1362265" cy="285790"/>
+            <wp:effectExtent l="0" t="0" r="0" b="0"/>
+            <wp:wrapNone/>
+            <wp:docPr id="22" name="Imagen 22"/>
+            <wp:cNvGraphicFramePr>
+              <a:graphicFrameLocks xmlns:a="http://schemas.openxmlformats.org/drawingml/2006/main" noChangeAspect="1"/>
+            </wp:cNvGraphicFramePr>
+            <a:graphic xmlns:a="http://schemas.openxmlformats.org/drawingml/2006/main">
+              <a:graphicData uri="http://schemas.openxmlformats.org/drawingml/2006/picture">
+                <pic:pic xmlns:pic="http://schemas.openxmlformats.org/drawingml/2006/picture">
+                  <pic:nvPicPr>
+                    <pic:cNvPr id="22" name="htaccess.PNG"/>
+                    <pic:cNvPicPr/>
+                  </pic:nvPicPr>
+                  <pic:blipFill>
+                    <a:blip r:embed="rId37">
+                      <a:extLst>
+                        <a:ext uri="{28A0092B-C50C-407E-A947-70E740481C1C}">
+                          <a14:useLocalDpi xmlns:a14="http://schemas.microsoft.com/office/drawing/2010/main" val="0"/>
+                        </a:ext>
+                      </a:extLst>
+                    </a:blip>
+                    <a:stretch>
+                      <a:fillRect/>
+                    </a:stretch>
+                  </pic:blipFill>
+                  <pic:spPr>
+                    <a:xfrm>
+                      <a:off x="0" y="0"/>
+                      <a:ext cx="1362265" cy="285790"/>
+                    </a:xfrm>
+                    <a:prstGeom prst="rect">
+                      <a:avLst/>
+                    </a:prstGeom>
+                  </pic:spPr>
+                </pic:pic>
+              </a:graphicData>
+            </a:graphic>
+            <wp14:sizeRelH relativeFrom="page">
+              <wp14:pctWidth>0</wp14:pctWidth>
+            </wp14:sizeRelH>
+            <wp14:sizeRelV relativeFrom="page">
+              <wp14:pctHeight>0</wp14:pctHeight>
+            </wp14:sizeRelV>
+          </wp:anchor>
+        </w:drawing>
+      </w:r>
+    </w:p>
+    <w:p>
+      <w:pPr>
+        <w:rPr>
+          <w:lang w:val="es-ES"/>
+        </w:rPr>
+      </w:pPr>
+    </w:p>
+    <w:p>
+      <w:pPr>
+        <w:pStyle w:val="Ttulo2"/>
+        <w:rPr>
+          <w:lang w:val="es-ES"/>
+        </w:rPr>
+      </w:pPr>
+      <w:r>
+        <w:rPr>
+          <w:lang w:val="es-ES"/>
+        </w:rPr>
+        <w:lastRenderedPageBreak/>
+        <w:t>XSS (Cross Site Scripting)</w:t>
+      </w:r>
+      <w:r>
+        <w:rPr>
+          <w:lang w:val="es-ES"/>
+        </w:rPr>
+        <w:t>:</w:t>
+      </w:r>
+    </w:p>
+    <w:p>
+      <w:pPr>
+        <w:rPr>
+          <w:lang w:val="es-ES"/>
+        </w:rPr>
+      </w:pPr>
+    </w:p>
+    <w:p>
+      <w:pPr>
+        <w:rPr>
+          <w:sz w:val="28"/>
+          <w:lang w:val="es-ES"/>
+        </w:rPr>
+      </w:pPr>
+      <w:r>
+        <w:rPr>
+          <w:sz w:val="28"/>
+          <w:lang w:val="es-ES"/>
+        </w:rPr>
+        <w:t xml:space="preserve">Para proteger a los usuarios de Pachanga frente a este tipo de ataques, </w:t>
+      </w:r>
+      <w:r>
+        <w:rPr>
+          <w:sz w:val="28"/>
+          <w:lang w:val="es-ES"/>
+        </w:rPr>
+        <w:t>cuando el usuario intenta acceder a alguna página mediante URL sin haber iniciado sesión, el sistema redirige a la página de home</w:t>
+      </w:r>
+      <w:r>
+        <w:rPr>
+          <w:sz w:val="28"/>
+          <w:lang w:val="es-ES"/>
+        </w:rPr>
+        <w:t>.</w:t>
+      </w:r>
+      <w:r>
+        <w:rPr>
+          <w:sz w:val="28"/>
+          <w:lang w:val="es-ES"/>
+        </w:rPr>
+        <w:t xml:space="preserve"> Esto lo hemos hecho mediante una función de filtrado de la URL que redirige según </w:t>
+      </w:r>
+      <w:r>
+        <w:rPr>
+          <w:sz w:val="28"/>
+          <w:lang w:val="es-ES"/>
+        </w:rPr>
+        <w:t>conveng</w:t>
+      </w:r>
+      <w:bookmarkStart w:id="1" w:name="_GoBack"/>
+      <w:bookmarkEnd w:id="1"/>
+      <w:r>
+        <w:rPr>
+          <w:sz w:val="28"/>
+          <w:lang w:val="es-ES"/>
+        </w:rPr>
+        <w:t>a</w:t>
+      </w:r>
+      <w:r>
+        <w:rPr>
+          <w:sz w:val="28"/>
+          <w:lang w:val="es-ES"/>
+        </w:rPr>
+        <w:t>. Además, esto nos ha permitido ahorrar bastante código, ya que no hemos tenido que hacer las comprobaciones en todos los archivos, sino sólo en uno (“functions.php”).</w:t>
+      </w:r>
+    </w:p>
+    <w:p>
+      <w:pPr>
+        <w:rPr>
+          <w:sz w:val="28"/>
+          <w:lang w:val="es-ES"/>
+        </w:rPr>
+      </w:pPr>
+      <w:r>
+        <w:rPr>
+          <w:noProof/>
+          <w:sz w:val="28"/>
+          <w:lang w:val="es-ES"/>
+        </w:rPr>
+        <w:drawing>
+          <wp:inline distT="0" distB="0" distL="0" distR="0">
+            <wp:extent cx="5299113" cy="5576003"/>
+            <wp:effectExtent l="0" t="0" r="0" b="5715"/>
+            <wp:docPr id="98" name="Imagen 98"/>
+            <wp:cNvGraphicFramePr>
+              <a:graphicFrameLocks xmlns:a="http://schemas.openxmlformats.org/drawingml/2006/main" noChangeAspect="1"/>
+            </wp:cNvGraphicFramePr>
+            <a:graphic xmlns:a="http://schemas.openxmlformats.org/drawingml/2006/main">
+              <a:graphicData uri="http://schemas.openxmlformats.org/drawingml/2006/picture">
+                <pic:pic xmlns:pic="http://schemas.openxmlformats.org/drawingml/2006/picture">
+                  <pic:nvPicPr>
+                    <pic:cNvPr id="98" name="urlfilter.PNG"/>
+                    <pic:cNvPicPr/>
+                  </pic:nvPicPr>
+                  <pic:blipFill>
+                    <a:blip r:embed="rId38">
+                      <a:extLst>
+                        <a:ext uri="{28A0092B-C50C-407E-A947-70E740481C1C}">
+                          <a14:useLocalDpi xmlns:a14="http://schemas.microsoft.com/office/drawing/2010/main" val="0"/>
+                        </a:ext>
+                      </a:extLst>
+                    </a:blip>
+                    <a:stretch>
+                      <a:fillRect/>
+                    </a:stretch>
+                  </pic:blipFill>
+                  <pic:spPr>
+                    <a:xfrm>
+                      <a:off x="0" y="0"/>
+                      <a:ext cx="5320180" cy="5598170"/>
+                    </a:xfrm>
+                    <a:prstGeom prst="rect">
+                      <a:avLst/>
+                    </a:prstGeom>
+                  </pic:spPr>
+                </pic:pic>
+              </a:graphicData>
+            </a:graphic>
+          </wp:inline>
+        </w:drawing>
+      </w:r>
+    </w:p>
+    <w:p>
+      <w:pPr>
+        <w:pStyle w:val="Ttulo2"/>
+        <w:rPr>
+          <w:lang w:val="en-GB"/>
+        </w:rPr>
+      </w:pPr>
+      <w:r>
+        <w:rPr>
+          <w:lang w:val="en-GB"/>
+        </w:rPr>
+        <w:lastRenderedPageBreak/>
+        <w:t>Encriptado de contraseñas:</w:t>
+      </w:r>
+    </w:p>
+    <w:p>
+      <w:pPr>
+        <w:rPr>
+          <w:lang w:val="en-GB"/>
+        </w:rPr>
+      </w:pPr>
+    </w:p>
+    <w:p>
+      <w:pPr>
+        <w:rPr>
+          <w:sz w:val="28"/>
+          <w:lang w:val="es-ES"/>
+        </w:rPr>
+      </w:pPr>
+      <w:r>
+        <w:rPr>
+          <w:sz w:val="28"/>
+          <w:lang w:val="es-ES"/>
+        </w:rPr>
+        <w:t>Todas las contraseñas son encriptadas</w:t>
+      </w:r>
+      <w:r>
+        <w:rPr>
+          <w:sz w:val="28"/>
+          <w:lang w:val="es-ES"/>
+        </w:rPr>
+        <w:t xml:space="preserve"> antes de ser incluidas en la base de datos</w:t>
+      </w:r>
+      <w:r>
+        <w:rPr>
+          <w:sz w:val="28"/>
+          <w:lang w:val="es-ES"/>
+        </w:rPr>
+        <w:t>.</w:t>
+      </w:r>
+      <w:r>
+        <w:rPr>
+          <w:sz w:val="28"/>
+          <w:lang w:val="es-ES"/>
+        </w:rPr>
+        <w:t xml:space="preserve"> Cuando el usuario inicia sesión, se hashea la contraseña proporcionada por este y se compara con la que hay en la base de datos. Nunca se desencriptan las contraseñas que hay en la base de datos.</w:t>
+      </w:r>
+    </w:p>
+    <w:p>
+      <w:pPr>
+        <w:rPr>
+          <w:sz w:val="28"/>
+          <w:lang w:val="es-ES"/>
+        </w:rPr>
+      </w:pPr>
+      <w:r>
+        <w:rPr>
+          <w:sz w:val="28"/>
+          <w:lang w:val="es-ES"/>
+        </w:rPr>
+        <w:t>El algoritmo utilizado para encriptar es</w:t>
+      </w:r>
+      <w:r>
+        <w:rPr>
+          <w:sz w:val="28"/>
+          <w:lang w:val="es-ES"/>
+        </w:rPr>
+        <w:t xml:space="preserve"> SHA-512. La encriptación, paso por paso, es la siguiente:</w:t>
+      </w:r>
+    </w:p>
+    <w:p>
+      <w:pPr>
+        <w:pStyle w:val="Prrafodelista"/>
+        <w:numPr>
+          <w:ilvl w:val="0"/>
+          <w:numId w:val="6"/>
+        </w:numPr>
+        <w:rPr>
+          <w:sz w:val="28"/>
+          <w:lang w:val="es-ES"/>
+        </w:rPr>
+      </w:pPr>
+      <w:r>
+        <w:rPr>
+          <w:sz w:val="28"/>
+          <w:lang w:val="es-ES"/>
+        </w:rPr>
+        <w:t>Se genera un string (</w:t>
+      </w:r>
+      <w:r>
+        <w:rPr>
+          <w:sz w:val="28"/>
+          <w:lang w:val="es-ES"/>
+        </w:rPr>
+        <w:t>$</w:t>
+      </w:r>
+      <w:r>
+        <w:rPr>
+          <w:sz w:val="28"/>
+          <w:lang w:val="es-ES"/>
+        </w:rPr>
+        <w:t>salt) de 16 caracteres con md5 en base 64.</w:t>
+      </w:r>
+    </w:p>
+    <w:p>
+      <w:pPr>
+        <w:pStyle w:val="Prrafodelista"/>
+        <w:numPr>
+          <w:ilvl w:val="0"/>
+          <w:numId w:val="6"/>
+        </w:numPr>
+        <w:rPr>
+          <w:sz w:val="28"/>
+          <w:lang w:val="es-ES"/>
+        </w:rPr>
+      </w:pPr>
+      <w:r>
+        <w:rPr>
+          <w:sz w:val="28"/>
+          <w:lang w:val="es-ES"/>
+        </w:rPr>
+        <w:t>Este string se hashea 10.000 veces ($rounds=10000).</w:t>
+      </w:r>
+    </w:p>
+    <w:p>
+      <w:pPr>
+        <w:pStyle w:val="Prrafodelista"/>
+        <w:numPr>
+          <w:ilvl w:val="0"/>
+          <w:numId w:val="6"/>
+        </w:numPr>
+        <w:rPr>
+          <w:sz w:val="28"/>
+          <w:lang w:val="es-ES"/>
+        </w:rPr>
+      </w:pPr>
+      <w:r>
+        <w:rPr>
+          <w:sz w:val="28"/>
+          <w:lang w:val="es-ES"/>
+        </w:rPr>
+        <w:t xml:space="preserve">Se encripta la contraseña </w:t>
+      </w:r>
+      <w:r>
+        <w:rPr>
+          <w:sz w:val="28"/>
+          <w:lang w:val="es-ES"/>
+        </w:rPr>
+        <w:t>con la función “crypt()”, que utiliza el algoritmo de encriptación SHA-512.</w:t>
+      </w:r>
+    </w:p>
+    <w:p>
+      <w:pPr>
+        <w:ind w:left="360"/>
+        <w:rPr>
+          <w:sz w:val="28"/>
+          <w:lang w:val="es-ES"/>
+        </w:rPr>
+      </w:pPr>
+      <w:r>
+        <w:rPr>
+          <w:noProof/>
+          <w:sz w:val="28"/>
+          <w:lang w:val="es-ES"/>
+        </w:rPr>
+        <w:drawing>
+          <wp:inline distT="0" distB="0" distL="0" distR="0">
+            <wp:extent cx="5816906" cy="157852"/>
+            <wp:effectExtent l="0" t="0" r="0" b="0"/>
+            <wp:docPr id="105" name="Imagen 105"/>
+            <wp:cNvGraphicFramePr>
+              <a:graphicFrameLocks xmlns:a="http://schemas.openxmlformats.org/drawingml/2006/main" noChangeAspect="1"/>
+            </wp:cNvGraphicFramePr>
+            <a:graphic xmlns:a="http://schemas.openxmlformats.org/drawingml/2006/main">
+              <a:graphicData uri="http://schemas.openxmlformats.org/drawingml/2006/picture">
+                <pic:pic xmlns:pic="http://schemas.openxmlformats.org/drawingml/2006/picture">
+                  <pic:nvPicPr>
+                    <pic:cNvPr id="105" name="crypt.PNG"/>
+                    <pic:cNvPicPr/>
+                  </pic:nvPicPr>
+                  <pic:blipFill>
+                    <a:blip r:embed="rId39">
+                      <a:extLst>
+                        <a:ext uri="{28A0092B-C50C-407E-A947-70E740481C1C}">
+                          <a14:useLocalDpi xmlns:a14="http://schemas.microsoft.com/office/drawing/2010/main" val="0"/>
+                        </a:ext>
+                      </a:extLst>
+                    </a:blip>
+                    <a:stretch>
+                      <a:fillRect/>
+                    </a:stretch>
+                  </pic:blipFill>
+                  <pic:spPr>
+                    <a:xfrm>
+                      <a:off x="0" y="0"/>
+                      <a:ext cx="6607035" cy="179294"/>
+                    </a:xfrm>
+                    <a:prstGeom prst="rect">
+                      <a:avLst/>
+                    </a:prstGeom>
+                  </pic:spPr>
+                </pic:pic>
+              </a:graphicData>
+            </a:graphic>
+          </wp:inline>
+        </w:drawing>
+      </w:r>
+    </w:p>
+    <w:p>
+      <w:pPr>
+        <w:rPr>
+          <w:sz w:val="28"/>
+          <w:lang w:val="es-ES"/>
+        </w:rPr>
+      </w:pPr>
+      <w:r>
+        <w:rPr>
+          <w:sz w:val="28"/>
+          <w:lang w:val="es-ES"/>
+        </w:rPr>
+        <w:t>Después, para comparar las contraseñas, se realiza la misma operación con la contraseña proporcionada por el usuario.</w:t>
+      </w:r>
+    </w:p>
+    <w:p>
+      <w:pPr>
+        <w:pStyle w:val="Ttulo2"/>
+        <w:rPr>
+          <w:lang w:val="es-ES"/>
+        </w:rPr>
+      </w:pPr>
+      <w:r>
+        <w:rPr>
+          <w:lang w:val="es-ES"/>
+        </w:rPr>
+        <w:t>Fuerza bruta</w:t>
+      </w:r>
+      <w:r>
+        <w:rPr>
+          <w:lang w:val="es-ES"/>
+        </w:rPr>
+        <w:t>:</w:t>
+      </w:r>
+    </w:p>
+    <w:p>
+      <w:pPr>
+        <w:rPr>
+          <w:lang w:val="es-ES"/>
+        </w:rPr>
+      </w:pPr>
+    </w:p>
+    <w:p>
+      <w:pPr>
+        <w:rPr>
+          <w:sz w:val="28"/>
+          <w:lang w:val="es-ES"/>
+        </w:rPr>
+      </w:pPr>
+      <w:r>
+        <w:rPr>
+          <w:sz w:val="28"/>
+          <w:lang w:val="es-ES"/>
+        </w:rPr>
+        <w:t xml:space="preserve">La protección frente </w:t>
+      </w:r>
+      <w:r>
+        <w:rPr>
+          <w:sz w:val="28"/>
+          <w:lang w:val="es-ES"/>
+        </w:rPr>
+        <w:t>ataques</w:t>
+      </w:r>
+      <w:r>
+        <w:rPr>
+          <w:sz w:val="28"/>
+          <w:lang w:val="es-ES"/>
+        </w:rPr>
+        <w:t xml:space="preserve"> de fuerza bruta se ha hecho incluyendo el RE-CAPTCHA de Google, para requerir confirmación si se proporciona erróneamente una contraseña</w:t>
+      </w:r>
+      <w:r>
+        <w:rPr>
+          <w:sz w:val="28"/>
+          <w:lang w:val="es-ES"/>
+        </w:rPr>
+        <w:t xml:space="preserve">, evitando así cualquier ataque de fuerza bruta a los formularios de inicio de sesión y </w:t>
+      </w:r>
+      <w:r>
+        <w:rPr>
+          <w:sz w:val="28"/>
+          <w:lang w:val="es-ES"/>
+        </w:rPr>
+        <w:t>registro</w:t>
+      </w:r>
+      <w:r>
+        <w:rPr>
+          <w:sz w:val="28"/>
+          <w:lang w:val="es-ES"/>
+        </w:rPr>
+        <w:t>.</w:t>
+      </w:r>
+    </w:p>
+    <w:p>
+      <w:pPr>
+        <w:rPr>
+          <w:lang w:val="es-ES"/>
+        </w:rPr>
+      </w:pPr>
+    </w:p>
+    <w:p>
+      <w:pPr>
+        <w:rPr>
+          <w:lang w:val="es-ES"/>
+        </w:rPr>
+      </w:pPr>
+    </w:p>
+    <w:p>
+      <w:pPr>
+        <w:rPr>
+          <w:u w:val="single"/>
           <w:lang w:val="es-ES"/>
         </w:rPr>
       </w:pPr>
@@ -4844,8 +5529,104 @@
         </w:rPr>
       </w:pPr>
     </w:p>
+    <w:p>
+      <w:pPr>
+        <w:rPr>
+          <w:sz w:val="28"/>
+          <w:lang w:val="es-ES"/>
+        </w:rPr>
+      </w:pPr>
+      <w:r>
+        <w:rPr>
+          <w:sz w:val="28"/>
+          <w:lang w:val="es-ES"/>
+        </w:rPr>
+        <w:t>Lo primero que debe hacer el usuario para utilizar Pachanga es registrarse en la aplicación</w:t>
+      </w:r>
+      <w:r>
+        <w:rPr>
+          <w:sz w:val="28"/>
+          <w:lang w:val="es-ES"/>
+        </w:rPr>
+        <w:t>, escogiendo el distrito al que pertenece, pudiendo elegir entre los 21 distritos de Madrid</w:t>
+      </w:r>
+      <w:r>
+        <w:rPr>
+          <w:sz w:val="28"/>
+          <w:lang w:val="es-ES"/>
+        </w:rPr>
+        <w:t>.</w:t>
+      </w:r>
+    </w:p>
+    <w:p>
+      <w:pPr>
+        <w:rPr>
+          <w:sz w:val="28"/>
+          <w:lang w:val="es-ES"/>
+        </w:rPr>
+      </w:pPr>
+      <w:r>
+        <w:rPr>
+          <w:sz w:val="28"/>
+          <w:lang w:val="es-ES"/>
+        </w:rPr>
+        <w:t>Una vez registrado, podrá ver una página de inicio con todos los partidos que hay registrados, y filtrar los mismos por nombre, distrito y fecha.</w:t>
+      </w:r>
+    </w:p>
+    <w:p>
+      <w:pPr>
+        <w:rPr>
+          <w:sz w:val="28"/>
+          <w:lang w:val="es-ES"/>
+        </w:rPr>
+      </w:pPr>
+      <w:r>
+        <w:rPr>
+          <w:sz w:val="28"/>
+          <w:lang w:val="es-ES"/>
+        </w:rPr>
+        <w:t>Tendrá, además, un menú en la parte lateral izquierda (o pulsando el menú Burger en la versión responsive), desde el que podrá crear un partido, ver sus partidos registrados, y ver los mejores jugadores de su distrito (siempre con la opción de volver a la página de inicio pulsando el logo de Pachanga o seleccionando “Inicio” en el menú).</w:t>
+      </w:r>
+    </w:p>
+    <w:p>
+      <w:pPr>
+        <w:rPr>
+          <w:sz w:val="28"/>
+          <w:lang w:val="es-ES"/>
+        </w:rPr>
+      </w:pPr>
+      <w:r>
+        <w:rPr>
+          <w:sz w:val="28"/>
+          <w:lang w:val="es-ES"/>
+        </w:rPr>
+        <w:t>El usuario puede interactuar con otros compartiendo los partidos que desee con los demás usuarios de la aplicación.</w:t>
+      </w:r>
+    </w:p>
+    <w:p>
+      <w:pPr>
+        <w:rPr>
+          <w:sz w:val="28"/>
+          <w:lang w:val="es-ES"/>
+        </w:rPr>
+      </w:pPr>
+      <w:r>
+        <w:rPr>
+          <w:sz w:val="28"/>
+          <w:lang w:val="es-ES"/>
+        </w:rPr>
+        <w:t>Cuando los partidos registrados por el usuario hayan acabado (cuando se pase la fecha), pasarán a formar parte de los partidos jugados, y se enviará una notificación al usuario informando al mismo de que puede puntuarlo. Cuando lo puntúa, el resto de los usuarios que han jugado este partido podrán ver el resultado del mismo.</w:t>
+      </w:r>
+    </w:p>
+    <w:p>
+      <w:pPr>
+        <w:rPr>
+          <w:lang w:val="es-ES"/>
+        </w:rPr>
+      </w:pPr>
+    </w:p>
     <w:sectPr>
-      <w:footerReference w:type="default" r:id="rId35"/>
+      <w:footerReference w:type="default" r:id="rId40"/>
       <w:pgSz w:w="12240" w:h="15840"/>
       <w:pgMar w:top="1440" w:right="1440" w:bottom="1440" w:left="1440" w:header="720" w:footer="720" w:gutter="0"/>
       <w:pgNumType w:start="0"/>
@@ -4913,7 +5694,7 @@
             <w:noProof/>
             <w:lang w:val="es-ES"/>
           </w:rPr>
-          <w:t>15</w:t>
+          <w:t>16</w:t>
         </w:r>
         <w:r>
           <w:fldChar w:fldCharType="end"/>
@@ -5070,6 +5851,118 @@
     </w:lvl>
   </w:abstractNum>
   <w:abstractNum w:abstractNumId="1" w15:restartNumberingAfterBreak="0">
+    <w:nsid w:val="1BD16392"/>
+    <w:multiLevelType w:val="hybridMultilevel"/>
+    <w:tmpl w:val="C96CABD0"/>
+    <w:lvl w:ilvl="0" w:tplc="419ED8B8">
+      <w:numFmt w:val="bullet"/>
+      <w:lvlText w:val="-"/>
+      <w:lvlJc w:val="left"/>
+      <w:pPr>
+        <w:ind w:left="720" w:hanging="360"/>
+      </w:pPr>
+      <w:rPr>
+        <w:rFonts w:ascii="Calibri" w:eastAsiaTheme="minorEastAsia" w:hAnsi="Calibri" w:cs="Calibri" w:hint="default"/>
+      </w:rPr>
+    </w:lvl>
+    <w:lvl w:ilvl="1" w:tplc="0C0A0003" w:tentative="1">
+      <w:start w:val="1"/>
+      <w:numFmt w:val="bullet"/>
+      <w:lvlText w:val="o"/>
+      <w:lvlJc w:val="left"/>
+      <w:pPr>
+        <w:ind w:left="1440" w:hanging="360"/>
+      </w:pPr>
+      <w:rPr>
+        <w:rFonts w:ascii="Courier New" w:hAnsi="Courier New" w:cs="Courier New" w:hint="default"/>
+      </w:rPr>
+    </w:lvl>
+    <w:lvl w:ilvl="2" w:tplc="0C0A0005" w:tentative="1">
+      <w:start w:val="1"/>
+      <w:numFmt w:val="bullet"/>
+      <w:lvlText w:val=""/>
+      <w:lvlJc w:val="left"/>
+      <w:pPr>
+        <w:ind w:left="2160" w:hanging="360"/>
+      </w:pPr>
+      <w:rPr>
+        <w:rFonts w:ascii="Wingdings" w:hAnsi="Wingdings" w:hint="default"/>
+      </w:rPr>
+    </w:lvl>
+    <w:lvl w:ilvl="3" w:tplc="0C0A0001" w:tentative="1">
+      <w:start w:val="1"/>
+      <w:numFmt w:val="bullet"/>
+      <w:lvlText w:val=""/>
+      <w:lvlJc w:val="left"/>
+      <w:pPr>
+        <w:ind w:left="2880" w:hanging="360"/>
+      </w:pPr>
+      <w:rPr>
+        <w:rFonts w:ascii="Symbol" w:hAnsi="Symbol" w:hint="default"/>
+      </w:rPr>
+    </w:lvl>
+    <w:lvl w:ilvl="4" w:tplc="0C0A0003" w:tentative="1">
+      <w:start w:val="1"/>
+      <w:numFmt w:val="bullet"/>
+      <w:lvlText w:val="o"/>
+      <w:lvlJc w:val="left"/>
+      <w:pPr>
+        <w:ind w:left="3600" w:hanging="360"/>
+      </w:pPr>
+      <w:rPr>
+        <w:rFonts w:ascii="Courier New" w:hAnsi="Courier New" w:cs="Courier New" w:hint="default"/>
+      </w:rPr>
+    </w:lvl>
+    <w:lvl w:ilvl="5" w:tplc="0C0A0005" w:tentative="1">
+      <w:start w:val="1"/>
+      <w:numFmt w:val="bullet"/>
+      <w:lvlText w:val=""/>
+      <w:lvlJc w:val="left"/>
+      <w:pPr>
+        <w:ind w:left="4320" w:hanging="360"/>
+      </w:pPr>
+      <w:rPr>
+        <w:rFonts w:ascii="Wingdings" w:hAnsi="Wingdings" w:hint="default"/>
+      </w:rPr>
+    </w:lvl>
+    <w:lvl w:ilvl="6" w:tplc="0C0A0001" w:tentative="1">
+      <w:start w:val="1"/>
+      <w:numFmt w:val="bullet"/>
+      <w:lvlText w:val=""/>
+      <w:lvlJc w:val="left"/>
+      <w:pPr>
+        <w:ind w:left="5040" w:hanging="360"/>
+      </w:pPr>
+      <w:rPr>
+        <w:rFonts w:ascii="Symbol" w:hAnsi="Symbol" w:hint="default"/>
+      </w:rPr>
+    </w:lvl>
+    <w:lvl w:ilvl="7" w:tplc="0C0A0003" w:tentative="1">
+      <w:start w:val="1"/>
+      <w:numFmt w:val="bullet"/>
+      <w:lvlText w:val="o"/>
+      <w:lvlJc w:val="left"/>
+      <w:pPr>
+        <w:ind w:left="5760" w:hanging="360"/>
+      </w:pPr>
+      <w:rPr>
+        <w:rFonts w:ascii="Courier New" w:hAnsi="Courier New" w:cs="Courier New" w:hint="default"/>
+      </w:rPr>
+    </w:lvl>
+    <w:lvl w:ilvl="8" w:tplc="0C0A0005" w:tentative="1">
+      <w:start w:val="1"/>
+      <w:numFmt w:val="bullet"/>
+      <w:lvlText w:val=""/>
+      <w:lvlJc w:val="left"/>
+      <w:pPr>
+        <w:ind w:left="6480" w:hanging="360"/>
+      </w:pPr>
+      <w:rPr>
+        <w:rFonts w:ascii="Wingdings" w:hAnsi="Wingdings" w:hint="default"/>
+      </w:rPr>
+    </w:lvl>
+  </w:abstractNum>
+  <w:abstractNum w:abstractNumId="2" w15:restartNumberingAfterBreak="0">
     <w:nsid w:val="3ACC692B"/>
     <w:multiLevelType w:val="hybridMultilevel"/>
     <w:tmpl w:val="CACEDB2E"/>
@@ -5182,7 +6075,7 @@
       </w:rPr>
     </w:lvl>
   </w:abstractNum>
-  <w:abstractNum w:abstractNumId="2" w15:restartNumberingAfterBreak="0">
+  <w:abstractNum w:abstractNumId="3" w15:restartNumberingAfterBreak="0">
     <w:nsid w:val="4BDE4423"/>
     <w:multiLevelType w:val="hybridMultilevel"/>
     <w:tmpl w:val="706A30DA"/>
@@ -5295,7 +6188,7 @@
       </w:rPr>
     </w:lvl>
   </w:abstractNum>
-  <w:abstractNum w:abstractNumId="3" w15:restartNumberingAfterBreak="0">
+  <w:abstractNum w:abstractNumId="4" w15:restartNumberingAfterBreak="0">
     <w:nsid w:val="60A60C83"/>
     <w:multiLevelType w:val="hybridMultilevel"/>
     <w:tmpl w:val="042EBCB8"/>
@@ -5384,7 +6277,7 @@
       </w:pPr>
     </w:lvl>
   </w:abstractNum>
-  <w:abstractNum w:abstractNumId="4" w15:restartNumberingAfterBreak="0">
+  <w:abstractNum w:abstractNumId="5" w15:restartNumberingAfterBreak="0">
     <w:nsid w:val="6D676083"/>
     <w:multiLevelType w:val="hybridMultilevel"/>
     <w:tmpl w:val="99BEB412"/>
@@ -5474,19 +6367,22 @@
     </w:lvl>
   </w:abstractNum>
   <w:num w:numId="1">
-    <w:abstractNumId w:val="3"/>
+    <w:abstractNumId w:val="4"/>
   </w:num>
   <w:num w:numId="2">
-    <w:abstractNumId w:val="4"/>
+    <w:abstractNumId w:val="5"/>
   </w:num>
   <w:num w:numId="3">
     <w:abstractNumId w:val="0"/>
   </w:num>
   <w:num w:numId="4">
-    <w:abstractNumId w:val="1"/>
+    <w:abstractNumId w:val="2"/>
   </w:num>
   <w:num w:numId="5">
-    <w:abstractNumId w:val="2"/>
+    <w:abstractNumId w:val="3"/>
+  </w:num>
+  <w:num w:numId="6">
+    <w:abstractNumId w:val="1"/>
   </w:num>
 </w:numbering>
 </file>
@@ -6097,6 +6993,7 @@
   <w:style w:type="character" w:default="1" w:styleId="Fuentedeprrafopredeter">
     <w:name w:val="Default Paragraph Font"/>
     <w:uiPriority w:val="1"/>
+    <w:semiHidden/>
     <w:unhideWhenUsed/>
   </w:style>
   <w:style w:type="table" w:default="1" w:styleId="Tablanormal">
@@ -6264,7 +7161,6 @@
     <w:basedOn w:val="Normal"/>
     <w:next w:val="Normal"/>
     <w:uiPriority w:val="35"/>
-    <w:semiHidden/>
     <w:unhideWhenUsed/>
     <w:qFormat/>
     <w:rsid w:val="00414A19"/>
@@ -6980,7 +7876,7 @@
 </file>
 
 <file path=customXml/itemProps2.xml><?xml version="1.0" encoding="utf-8"?>
-<ds:datastoreItem xmlns:ds="http://schemas.openxmlformats.org/officeDocument/2006/customXml" ds:itemID="{2203F02C-EE18-4695-98A4-CB65FF023A5F}">
+<ds:datastoreItem xmlns:ds="http://schemas.openxmlformats.org/officeDocument/2006/customXml" ds:itemID="{093DC473-F719-41F7-8C54-5F31DE7AB060}">
   <ds:schemaRefs>
     <ds:schemaRef ds:uri="http://schemas.openxmlformats.org/officeDocument/2006/bibliography"/>
   </ds:schemaRefs>

</xml_diff>